<commit_message>
Fixing up spacing and margins
</commit_message>
<xml_diff>
--- a/templates/line-numbers.docx
+++ b/templates/line-numbers.docx
@@ -5,6 +5,7 @@
     <w:p>
       <w:pPr>
         <w:pStyle w:val="Title"/>
+        <w:ind w:left="57"/>
       </w:pPr>
       <w:r>
         <w:t xml:space="preserve"> Title </w:t>
@@ -45,20 +46,22 @@
     <w:p>
       <w:pPr>
         <w:pStyle w:val="Heading1"/>
+        <w:jc w:val="center"/>
       </w:pPr>
       <w:bookmarkStart w:id="0" w:name="heading-1"/>
       <w:r>
-        <w:t xml:space="preserve"> Heading 1 </w:t>
+        <w:t>Heading 1</w:t>
       </w:r>
       <w:bookmarkEnd w:id="0"/>
     </w:p>
     <w:p>
       <w:pPr>
         <w:pStyle w:val="Heading2"/>
+        <w:jc w:val="center"/>
       </w:pPr>
       <w:bookmarkStart w:id="1" w:name="heading-2"/>
       <w:r>
-        <w:t xml:space="preserve"> Heading 2 </w:t>
+        <w:t>Heading 2</w:t>
       </w:r>
       <w:bookmarkEnd w:id="1"/>
     </w:p>
@@ -78,7 +81,13 @@
       </w:pPr>
       <w:bookmarkStart w:id="3" w:name="heading-4"/>
       <w:r>
-        <w:t xml:space="preserve"> Heading 4 </w:t>
+        <w:t xml:space="preserve"> </w:t>
+      </w:r>
+      <w:r>
+        <w:t>Heading</w:t>
+      </w:r>
+      <w:r>
+        <w:t xml:space="preserve"> 4 </w:t>
       </w:r>
       <w:bookmarkEnd w:id="3"/>
     </w:p>
@@ -133,10 +142,8 @@
       <w:bookmarkEnd w:id="8"/>
     </w:p>
     <w:p>
-      <w:pPr>
-        <w:pStyle w:val="FirstParagraph"/>
-      </w:pPr>
-      <w:r>
+      <w:r>
+        <w:lastRenderedPageBreak/>
         <w:t xml:space="preserve"> First Paragraph. </w:t>
       </w:r>
     </w:p>
@@ -156,7 +163,7 @@
       <w:r>
         <w:t xml:space="preserve"> .    </w:t>
       </w:r>
-      <w:hyperlink r:id="rId7">
+      <w:hyperlink r:id="rId8">
         <w:r>
           <w:rPr>
             <w:rStyle w:val="Hyperlink"/>
@@ -198,8 +205,8 @@
         <w:tblCaption w:val="Table caption."/>
       </w:tblPr>
       <w:tblGrid>
-        <w:gridCol w:w="842"/>
-        <w:gridCol w:w="842"/>
+        <w:gridCol w:w="1543"/>
+        <w:gridCol w:w="1543"/>
       </w:tblGrid>
       <w:tr>
         <w:tc>
@@ -295,7 +302,6 @@
         <w:pStyle w:val="DefinitionTerm"/>
       </w:pPr>
       <w:r>
-        <w:lastRenderedPageBreak/>
         <w:t xml:space="preserve"> DefinitionTerm </w:t>
       </w:r>
     </w:p>
@@ -308,8 +314,10 @@
       </w:r>
     </w:p>
     <w:sectPr>
+      <w:footerReference w:type="even" r:id="rId9"/>
+      <w:footerReference w:type="default" r:id="rId10"/>
       <w:pgSz w:w="12240" w:h="15840"/>
-      <w:pgMar w:top="1440" w:right="1440" w:bottom="1440" w:left="1440" w:header="720" w:footer="720" w:gutter="0"/>
+      <w:pgMar w:top="2155" w:right="1800" w:bottom="2155" w:left="1800" w:header="720" w:footer="720" w:gutter="0"/>
       <w:lnNumType w:countBy="1" w:restart="continuous"/>
       <w:cols w:space="720"/>
       <w:docGrid w:linePitch="326"/>
@@ -341,6 +349,123 @@
     </w:p>
   </w:endnote>
 </w:endnotes>
+</file>
+
+<file path=word/footer1.xml><?xml version="1.0" encoding="utf-8"?>
+<w:ftr xmlns:wpc="http://schemas.microsoft.com/office/word/2010/wordprocessingCanvas" xmlns:cx="http://schemas.microsoft.com/office/drawing/2014/chartex" xmlns:cx1="http://schemas.microsoft.com/office/drawing/2015/9/8/chartex" xmlns:cx2="http://schemas.microsoft.com/office/drawing/2015/10/21/chartex" xmlns:cx3="http://schemas.microsoft.com/office/drawing/2016/5/9/chartex" xmlns:cx4="http://schemas.microsoft.com/office/drawing/2016/5/10/chartex" xmlns:cx5="http://schemas.microsoft.com/office/drawing/2016/5/11/chartex" xmlns:cx6="http://schemas.microsoft.com/office/drawing/2016/5/12/chartex" xmlns:cx7="http://schemas.microsoft.com/office/drawing/2016/5/13/chartex" xmlns:cx8="http://schemas.microsoft.com/office/drawing/2016/5/14/chartex" xmlns:mc="http://schemas.openxmlformats.org/markup-compatibility/2006" xmlns:aink="http://schemas.microsoft.com/office/drawing/2016/ink" xmlns:am3d="http://schemas.microsoft.com/office/drawing/2017/model3d" xmlns:o="urn:schemas-microsoft-com:office:office" xmlns:r="http://schemas.openxmlformats.org/officeDocument/2006/relationships" xmlns:m="http://schemas.openxmlformats.org/officeDocument/2006/math" xmlns:v="urn:schemas-microsoft-com:vml" xmlns:wp14="http://schemas.microsoft.com/office/word/2010/wordprocessingDrawing" xmlns:wp="http://schemas.openxmlformats.org/drawingml/2006/wordprocessingDrawing" xmlns:w10="urn:schemas-microsoft-com:office:word" xmlns:w="http://schemas.openxmlformats.org/wordprocessingml/2006/main" xmlns:w14="http://schemas.microsoft.com/office/word/2010/wordml" xmlns:w15="http://schemas.microsoft.com/office/word/2012/wordml" xmlns:w16cex="http://schemas.microsoft.com/office/word/2018/wordml/cex" xmlns:w16cid="http://schemas.microsoft.com/office/word/2016/wordml/cid" xmlns:w16="http://schemas.microsoft.com/office/word/2018/wordml" xmlns:w16se="http://schemas.microsoft.com/office/word/2015/wordml/symex" xmlns:wpg="http://schemas.microsoft.com/office/word/2010/wordprocessingGroup" xmlns:wpi="http://schemas.microsoft.com/office/word/2010/wordprocessingInk" xmlns:wne="http://schemas.microsoft.com/office/word/2006/wordml" xmlns:wps="http://schemas.microsoft.com/office/word/2010/wordprocessingShape" mc:Ignorable="w14 w15 w16se w16cid w16 w16cex wp14">
+  <w:sdt>
+    <w:sdtPr>
+      <w:rPr>
+        <w:rStyle w:val="PageNumber"/>
+      </w:rPr>
+      <w:id w:val="733437187"/>
+      <w:docPartObj>
+        <w:docPartGallery w:val="Page Numbers (Bottom of Page)"/>
+        <w:docPartUnique/>
+      </w:docPartObj>
+    </w:sdtPr>
+    <w:sdtContent>
+      <w:p>
+        <w:pPr>
+          <w:pStyle w:val="Footer"/>
+          <w:framePr w:wrap="none" w:vAnchor="text" w:hAnchor="margin" w:xAlign="right" w:y="1"/>
+          <w:rPr>
+            <w:rStyle w:val="PageNumber"/>
+          </w:rPr>
+        </w:pPr>
+        <w:r>
+          <w:rPr>
+            <w:rStyle w:val="PageNumber"/>
+          </w:rPr>
+          <w:fldChar w:fldCharType="begin"/>
+        </w:r>
+        <w:r>
+          <w:rPr>
+            <w:rStyle w:val="PageNumber"/>
+          </w:rPr>
+          <w:instrText xml:space="preserve"> PAGE </w:instrText>
+        </w:r>
+        <w:r>
+          <w:rPr>
+            <w:rStyle w:val="PageNumber"/>
+          </w:rPr>
+          <w:fldChar w:fldCharType="end"/>
+        </w:r>
+      </w:p>
+    </w:sdtContent>
+  </w:sdt>
+  <w:p>
+    <w:pPr>
+      <w:pStyle w:val="Footer"/>
+      <w:ind w:right="360"/>
+    </w:pPr>
+  </w:p>
+</w:ftr>
+</file>
+
+<file path=word/footer2.xml><?xml version="1.0" encoding="utf-8"?>
+<w:ftr xmlns:wpc="http://schemas.microsoft.com/office/word/2010/wordprocessingCanvas" xmlns:cx="http://schemas.microsoft.com/office/drawing/2014/chartex" xmlns:cx1="http://schemas.microsoft.com/office/drawing/2015/9/8/chartex" xmlns:cx2="http://schemas.microsoft.com/office/drawing/2015/10/21/chartex" xmlns:cx3="http://schemas.microsoft.com/office/drawing/2016/5/9/chartex" xmlns:cx4="http://schemas.microsoft.com/office/drawing/2016/5/10/chartex" xmlns:cx5="http://schemas.microsoft.com/office/drawing/2016/5/11/chartex" xmlns:cx6="http://schemas.microsoft.com/office/drawing/2016/5/12/chartex" xmlns:cx7="http://schemas.microsoft.com/office/drawing/2016/5/13/chartex" xmlns:cx8="http://schemas.microsoft.com/office/drawing/2016/5/14/chartex" xmlns:mc="http://schemas.openxmlformats.org/markup-compatibility/2006" xmlns:aink="http://schemas.microsoft.com/office/drawing/2016/ink" xmlns:am3d="http://schemas.microsoft.com/office/drawing/2017/model3d" xmlns:o="urn:schemas-microsoft-com:office:office" xmlns:r="http://schemas.openxmlformats.org/officeDocument/2006/relationships" xmlns:m="http://schemas.openxmlformats.org/officeDocument/2006/math" xmlns:v="urn:schemas-microsoft-com:vml" xmlns:wp14="http://schemas.microsoft.com/office/word/2010/wordprocessingDrawing" xmlns:wp="http://schemas.openxmlformats.org/drawingml/2006/wordprocessingDrawing" xmlns:w10="urn:schemas-microsoft-com:office:word" xmlns:w="http://schemas.openxmlformats.org/wordprocessingml/2006/main" xmlns:w14="http://schemas.microsoft.com/office/word/2010/wordml" xmlns:w15="http://schemas.microsoft.com/office/word/2012/wordml" xmlns:w16cex="http://schemas.microsoft.com/office/word/2018/wordml/cex" xmlns:w16cid="http://schemas.microsoft.com/office/word/2016/wordml/cid" xmlns:w16="http://schemas.microsoft.com/office/word/2018/wordml" xmlns:w16se="http://schemas.microsoft.com/office/word/2015/wordml/symex" xmlns:wpg="http://schemas.microsoft.com/office/word/2010/wordprocessingGroup" xmlns:wpi="http://schemas.microsoft.com/office/word/2010/wordprocessingInk" xmlns:wne="http://schemas.microsoft.com/office/word/2006/wordml" xmlns:wps="http://schemas.microsoft.com/office/word/2010/wordprocessingShape" mc:Ignorable="w14 w15 w16se w16cid w16 w16cex wp14">
+  <w:sdt>
+    <w:sdtPr>
+      <w:rPr>
+        <w:rStyle w:val="PageNumber"/>
+      </w:rPr>
+      <w:id w:val="-1195458329"/>
+      <w:docPartObj>
+        <w:docPartGallery w:val="Page Numbers (Bottom of Page)"/>
+        <w:docPartUnique/>
+      </w:docPartObj>
+    </w:sdtPr>
+    <w:sdtContent>
+      <w:p>
+        <w:pPr>
+          <w:pStyle w:val="Footer"/>
+          <w:framePr w:wrap="none" w:vAnchor="text" w:hAnchor="margin" w:xAlign="right" w:y="1"/>
+          <w:rPr>
+            <w:rStyle w:val="PageNumber"/>
+          </w:rPr>
+        </w:pPr>
+        <w:r>
+          <w:rPr>
+            <w:rStyle w:val="PageNumber"/>
+          </w:rPr>
+          <w:fldChar w:fldCharType="begin"/>
+        </w:r>
+        <w:r>
+          <w:rPr>
+            <w:rStyle w:val="PageNumber"/>
+          </w:rPr>
+          <w:instrText xml:space="preserve"> PAGE </w:instrText>
+        </w:r>
+        <w:r>
+          <w:rPr>
+            <w:rStyle w:val="PageNumber"/>
+          </w:rPr>
+          <w:fldChar w:fldCharType="separate"/>
+        </w:r>
+        <w:r>
+          <w:rPr>
+            <w:rStyle w:val="PageNumber"/>
+            <w:noProof/>
+          </w:rPr>
+          <w:t>1</w:t>
+        </w:r>
+        <w:r>
+          <w:rPr>
+            <w:rStyle w:val="PageNumber"/>
+          </w:rPr>
+          <w:fldChar w:fldCharType="end"/>
+        </w:r>
+      </w:p>
+    </w:sdtContent>
+  </w:sdt>
+  <w:p>
+    <w:pPr>
+      <w:pStyle w:val="Footer"/>
+      <w:ind w:right="360"/>
+    </w:pPr>
+  </w:p>
+</w:ftr>
 </file>
 
 <file path=word/footnotes.xml><?xml version="1.0" encoding="utf-8"?>
@@ -645,6 +770,13 @@
     <w:lsdException w:name="Placeholder Text" w:semiHidden="1"/>
     <w:lsdException w:name="Light Shading"/>
     <w:lsdException w:name="Light List"/>
+    <w:lsdException w:name="Light Grid"/>
+    <w:lsdException w:name="Medium Shading 1"/>
+    <w:lsdException w:name="Medium Shading 2"/>
+    <w:lsdException w:name="Medium List 1"/>
+    <w:lsdException w:name="Medium List 2"/>
+    <w:lsdException w:name="Medium Grid 1"/>
+    <w:lsdException w:name="Medium Grid 2"/>
     <w:lsdException w:name="Medium Grid 3"/>
     <w:lsdException w:name="Dark List"/>
     <w:lsdException w:name="Colorful Shading"/>
@@ -841,6 +973,13 @@
   <w:style w:type="paragraph" w:default="1" w:styleId="Normal">
     <w:name w:val="Normal"/>
     <w:qFormat/>
+    <w:rsid w:val="005C00A3"/>
+    <w:pPr>
+      <w:spacing w:line="480" w:lineRule="auto"/>
+    </w:pPr>
+    <w:rPr>
+      <w:rFonts w:ascii="Times New Roman" w:hAnsi="Times New Roman"/>
+    </w:rPr>
   </w:style>
   <w:style w:type="paragraph" w:styleId="Heading1">
     <w:name w:val="heading 1"/>
@@ -848,6 +987,7 @@
     <w:next w:val="BodyText"/>
     <w:uiPriority w:val="9"/>
     <w:qFormat/>
+    <w:rsid w:val="005C00A3"/>
     <w:pPr>
       <w:keepNext/>
       <w:keepLines/>
@@ -855,10 +995,10 @@
       <w:outlineLvl w:val="0"/>
     </w:pPr>
     <w:rPr>
-      <w:rFonts w:asciiTheme="majorHAnsi" w:eastAsiaTheme="majorEastAsia" w:hAnsiTheme="majorHAnsi" w:cstheme="majorBidi"/>
+      <w:rFonts w:eastAsiaTheme="majorEastAsia" w:cstheme="majorBidi"/>
       <w:b/>
       <w:bCs/>
-      <w:color w:val="4F81BD" w:themeColor="accent1"/>
+      <w:color w:val="000000" w:themeColor="text1"/>
       <w:sz w:val="32"/>
       <w:szCs w:val="32"/>
     </w:rPr>
@@ -870,6 +1010,7 @@
     <w:uiPriority w:val="9"/>
     <w:unhideWhenUsed/>
     <w:qFormat/>
+    <w:rsid w:val="005C00A3"/>
     <w:pPr>
       <w:keepNext/>
       <w:keepLines/>
@@ -877,10 +1018,10 @@
       <w:outlineLvl w:val="1"/>
     </w:pPr>
     <w:rPr>
-      <w:rFonts w:asciiTheme="majorHAnsi" w:eastAsiaTheme="majorEastAsia" w:hAnsiTheme="majorHAnsi" w:cstheme="majorBidi"/>
+      <w:rFonts w:eastAsiaTheme="majorEastAsia" w:cstheme="majorBidi"/>
       <w:b/>
       <w:bCs/>
-      <w:color w:val="4F81BD" w:themeColor="accent1"/>
+      <w:color w:val="000000" w:themeColor="text1"/>
       <w:sz w:val="28"/>
       <w:szCs w:val="28"/>
     </w:rPr>
@@ -892,17 +1033,19 @@
     <w:uiPriority w:val="9"/>
     <w:unhideWhenUsed/>
     <w:qFormat/>
+    <w:rsid w:val="005C00A3"/>
     <w:pPr>
       <w:keepNext/>
       <w:keepLines/>
       <w:spacing w:before="200" w:after="0"/>
+      <w:jc w:val="center"/>
       <w:outlineLvl w:val="2"/>
     </w:pPr>
     <w:rPr>
-      <w:rFonts w:asciiTheme="majorHAnsi" w:eastAsiaTheme="majorEastAsia" w:hAnsiTheme="majorHAnsi" w:cstheme="majorBidi"/>
+      <w:rFonts w:eastAsiaTheme="majorEastAsia" w:cstheme="majorBidi"/>
       <w:b/>
       <w:bCs/>
-      <w:color w:val="4F81BD" w:themeColor="accent1"/>
+      <w:color w:val="000000" w:themeColor="text1"/>
     </w:rPr>
   </w:style>
   <w:style w:type="paragraph" w:styleId="Heading4">
@@ -912,6 +1055,7 @@
     <w:uiPriority w:val="9"/>
     <w:unhideWhenUsed/>
     <w:qFormat/>
+    <w:rsid w:val="005C00A3"/>
     <w:pPr>
       <w:keepNext/>
       <w:keepLines/>
@@ -919,10 +1063,10 @@
       <w:outlineLvl w:val="3"/>
     </w:pPr>
     <w:rPr>
-      <w:rFonts w:asciiTheme="majorHAnsi" w:eastAsiaTheme="majorEastAsia" w:hAnsiTheme="majorHAnsi" w:cstheme="majorBidi"/>
+      <w:rFonts w:eastAsiaTheme="majorEastAsia" w:cstheme="majorBidi"/>
       <w:bCs/>
       <w:i/>
-      <w:color w:val="4F81BD" w:themeColor="accent1"/>
+      <w:color w:val="000000" w:themeColor="text1"/>
     </w:rPr>
   </w:style>
   <w:style w:type="paragraph" w:styleId="Heading5">
@@ -951,6 +1095,7 @@
     <w:uiPriority w:val="9"/>
     <w:unhideWhenUsed/>
     <w:qFormat/>
+    <w:rsid w:val="005C00A3"/>
     <w:pPr>
       <w:keepNext/>
       <w:keepLines/>
@@ -958,8 +1103,8 @@
       <w:outlineLvl w:val="5"/>
     </w:pPr>
     <w:rPr>
-      <w:rFonts w:asciiTheme="majorHAnsi" w:eastAsiaTheme="majorEastAsia" w:hAnsiTheme="majorHAnsi" w:cstheme="majorBidi"/>
-      <w:color w:val="4F81BD" w:themeColor="accent1"/>
+      <w:rFonts w:eastAsiaTheme="majorEastAsia" w:cstheme="majorBidi"/>
+      <w:color w:val="000000" w:themeColor="text1"/>
     </w:rPr>
   </w:style>
   <w:style w:type="paragraph" w:styleId="Heading7">
@@ -1047,8 +1192,10 @@
     <w:name w:val="Body Text"/>
     <w:basedOn w:val="Normal"/>
     <w:qFormat/>
-    <w:pPr>
-      <w:spacing w:before="180" w:after="180"/>
+    <w:rsid w:val="005C00A3"/>
+    <w:pPr>
+      <w:spacing w:before="300" w:after="300"/>
+      <w:ind w:left="720"/>
     </w:pPr>
   </w:style>
   <w:style w:type="paragraph" w:customStyle="1" w:styleId="FirstParagraph">
@@ -1070,6 +1217,7 @@
     <w:basedOn w:val="Normal"/>
     <w:next w:val="BodyText"/>
     <w:qFormat/>
+    <w:rsid w:val="005C00A3"/>
     <w:pPr>
       <w:keepNext/>
       <w:keepLines/>
@@ -1077,10 +1225,10 @@
       <w:jc w:val="center"/>
     </w:pPr>
     <w:rPr>
-      <w:rFonts w:asciiTheme="majorHAnsi" w:eastAsiaTheme="majorEastAsia" w:hAnsiTheme="majorHAnsi" w:cstheme="majorBidi"/>
+      <w:rFonts w:eastAsiaTheme="majorEastAsia" w:cstheme="majorBidi"/>
       <w:b/>
       <w:bCs/>
-      <w:color w:val="345A8A" w:themeColor="accent1" w:themeShade="B5"/>
+      <w:color w:val="000000" w:themeColor="text1"/>
       <w:sz w:val="36"/>
       <w:szCs w:val="36"/>
     </w:rPr>
@@ -1102,21 +1250,29 @@
     <w:name w:val="Author"/>
     <w:next w:val="BodyText"/>
     <w:qFormat/>
+    <w:rsid w:val="005C00A3"/>
     <w:pPr>
       <w:keepNext/>
       <w:keepLines/>
       <w:jc w:val="center"/>
     </w:pPr>
+    <w:rPr>
+      <w:rFonts w:ascii="Times New Roman" w:hAnsi="Times New Roman"/>
+    </w:rPr>
   </w:style>
   <w:style w:type="paragraph" w:styleId="Date">
     <w:name w:val="Date"/>
     <w:next w:val="BodyText"/>
     <w:qFormat/>
+    <w:rsid w:val="005C00A3"/>
     <w:pPr>
       <w:keepNext/>
       <w:keepLines/>
       <w:jc w:val="center"/>
     </w:pPr>
+    <w:rPr>
+      <w:rFonts w:ascii="Times New Roman" w:hAnsi="Times New Roman"/>
+    </w:rPr>
   </w:style>
   <w:style w:type="paragraph" w:customStyle="1" w:styleId="Abstract">
     <w:name w:val="Abstract"/>
@@ -1272,6 +1428,36 @@
     <w:semiHidden/>
     <w:unhideWhenUsed/>
     <w:rsid w:val="00E36A82"/>
+  </w:style>
+  <w:style w:type="paragraph" w:styleId="Footer">
+    <w:name w:val="footer"/>
+    <w:basedOn w:val="Normal"/>
+    <w:link w:val="FooterChar"/>
+    <w:unhideWhenUsed/>
+    <w:rsid w:val="005C00A3"/>
+    <w:pPr>
+      <w:tabs>
+        <w:tab w:val="center" w:pos="4680"/>
+        <w:tab w:val="right" w:pos="9360"/>
+      </w:tabs>
+      <w:spacing w:after="0" w:line="240" w:lineRule="auto"/>
+    </w:pPr>
+  </w:style>
+  <w:style w:type="character" w:customStyle="1" w:styleId="FooterChar">
+    <w:name w:val="Footer Char"/>
+    <w:basedOn w:val="DefaultParagraphFont"/>
+    <w:link w:val="Footer"/>
+    <w:rsid w:val="005C00A3"/>
+    <w:rPr>
+      <w:rFonts w:ascii="Times New Roman" w:hAnsi="Times New Roman"/>
+    </w:rPr>
+  </w:style>
+  <w:style w:type="character" w:styleId="PageNumber">
+    <w:name w:val="page number"/>
+    <w:basedOn w:val="DefaultParagraphFont"/>
+    <w:semiHidden/>
+    <w:unhideWhenUsed/>
+    <w:rsid w:val="005C00A3"/>
   </w:style>
 </w:styles>
 </file>
@@ -1592,4 +1778,16 @@
   </a:objectDefaults>
   <a:extraClrSchemeLst/>
 </a:theme>
+</file>
+
+<file path=customXml/item1.xml><?xml version="1.0" encoding="utf-8"?>
+<b:Sources xmlns:b="http://schemas.openxmlformats.org/officeDocument/2006/bibliography" xmlns="http://schemas.openxmlformats.org/officeDocument/2006/bibliography" SelectedStyle="/APASixthEditionOfficeOnline.xsl" StyleName="APA" Version="6"/>
+</file>
+
+<file path=customXml/itemProps1.xml><?xml version="1.0" encoding="utf-8"?>
+<ds:datastoreItem xmlns:ds="http://schemas.openxmlformats.org/officeDocument/2006/customXml" ds:itemID="{8BCDE347-9F9F-0740-ACE2-793FE69815CB}">
+  <ds:schemaRefs>
+    <ds:schemaRef ds:uri="http://schemas.openxmlformats.org/officeDocument/2006/bibliography"/>
+  </ds:schemaRefs>
+</ds:datastoreItem>
 </file>
</xml_diff>